<commit_message>
sitzung 3 zeitzeichen 2
</commit_message>
<xml_diff>
--- a/Skript-Beispiel_Flaschenoeffner.docx
+++ b/Skript-Beispiel_Flaschenoeffner.docx
@@ -524,24 +524,27 @@
     <w:p>
       <w:pPr>
         <w:pStyle w:val="Normal"/>
-        <w:rPr>
-          <w:rFonts w:ascii="Arial" w:hAnsi="Arial"/>
-          <w:b/>
-          <w:b/>
-          <w:bCs/>
-          <w:sz w:val="28"/>
-          <w:szCs w:val="28"/>
-        </w:rPr>
-      </w:pPr>
-      <w:r>
-        <w:rPr>
-          <w:rFonts w:ascii="Arial" w:hAnsi="Arial"/>
-          <w:b/>
-          <w:bCs/>
-          <w:sz w:val="28"/>
-          <w:szCs w:val="28"/>
-        </w:rPr>
-        <w:t>Autor (über Musik)</w:t>
+        <w:rPr/>
+      </w:pPr>
+      <w:r>
+        <w:rPr>
+          <w:rFonts w:ascii="Arial" w:hAnsi="Arial"/>
+          <w:b/>
+          <w:bCs/>
+          <w:sz w:val="28"/>
+          <w:szCs w:val="28"/>
+        </w:rPr>
+        <w:t>Autor (</w:t>
+      </w:r>
+      <w:r>
+        <w:rPr>
+          <w:rFonts w:ascii="Arial" w:hAnsi="Arial"/>
+          <w:b/>
+          <w:bCs/>
+          <w:sz w:val="28"/>
+          <w:szCs w:val="28"/>
+        </w:rPr>
+        <w:t>über Musik)</w:t>
       </w:r>
     </w:p>
     <w:p>

</xml_diff>